<commit_message>
Revised Pss 113,114, not yet published to PDF
</commit_message>
<xml_diff>
--- a/Psalms/113.docx
+++ b/Psalms/113.docx
@@ -1,6 +1,6 @@
 
 <file path=word/document.xml><?xml version="1.0" encoding="utf-8"?>
-<w:document xmlns:wpc="http://schemas.microsoft.com/office/word/2010/wordprocessingCanvas" xmlns:cx="http://schemas.microsoft.com/office/drawing/2014/chartex" xmlns:cx1="http://schemas.microsoft.com/office/drawing/2015/9/8/chartex" xmlns:mc="http://schemas.openxmlformats.org/markup-compatibility/2006" xmlns:o="urn:schemas-microsoft-com:office:office" xmlns:r="http://schemas.openxmlformats.org/officeDocument/2006/relationships" xmlns:m="http://schemas.openxmlformats.org/officeDocument/2006/math" xmlns:v="urn:schemas-microsoft-com:vml" xmlns:wp14="http://schemas.microsoft.com/office/word/2010/wordprocessingDrawing" xmlns:wp="http://schemas.openxmlformats.org/drawingml/2006/wordprocessingDrawing" xmlns:w10="urn:schemas-microsoft-com:office:word" xmlns:w="http://schemas.openxmlformats.org/wordprocessingml/2006/main" xmlns:w14="http://schemas.microsoft.com/office/word/2010/wordml" xmlns:w15="http://schemas.microsoft.com/office/word/2012/wordml" xmlns:w16se="http://schemas.microsoft.com/office/word/2015/wordml/symex" xmlns:wpg="http://schemas.microsoft.com/office/word/2010/wordprocessingGroup" xmlns:wpi="http://schemas.microsoft.com/office/word/2010/wordprocessingInk" xmlns:wne="http://schemas.microsoft.com/office/word/2006/wordml" xmlns:wps="http://schemas.microsoft.com/office/word/2010/wordprocessingShape" mc:Ignorable="w14 w15 w16se wp14">
+<w:document xmlns:wpc="http://schemas.microsoft.com/office/word/2010/wordprocessingCanvas" xmlns:mo="http://schemas.microsoft.com/office/mac/office/2008/main" xmlns:mc="http://schemas.openxmlformats.org/markup-compatibility/2006" xmlns:mv="urn:schemas-microsoft-com:mac:vml" xmlns:o="urn:schemas-microsoft-com:office:office" xmlns:r="http://schemas.openxmlformats.org/officeDocument/2006/relationships" xmlns:m="http://schemas.openxmlformats.org/officeDocument/2006/math" xmlns:v="urn:schemas-microsoft-com:vml" xmlns:wp14="http://schemas.microsoft.com/office/word/2010/wordprocessingDrawing" xmlns:wp="http://schemas.openxmlformats.org/drawingml/2006/wordprocessingDrawing" xmlns:w10="urn:schemas-microsoft-com:office:word" xmlns:w="http://schemas.openxmlformats.org/wordprocessingml/2006/main" xmlns:w14="http://schemas.microsoft.com/office/word/2010/wordml" xmlns:w15="http://schemas.microsoft.com/office/word/2012/wordml" xmlns:wpg="http://schemas.microsoft.com/office/word/2010/wordprocessingGroup" xmlns:wpi="http://schemas.microsoft.com/office/word/2010/wordprocessingInk" xmlns:wne="http://schemas.microsoft.com/office/word/2006/wordml" xmlns:wps="http://schemas.microsoft.com/office/word/2010/wordprocessingShape" mc:Ignorable="w14 w15 wp14">
   <w:body>
     <w:p>
       <w:pPr>
@@ -146,6 +146,14 @@
           </w:tcPr>
           <w:p>
             <w:pPr>
+              <w:pStyle w:val="Rubric"/>
+            </w:pPr>
+            <w:r>
+              <w:t>1 (Alleluia)</w:t>
+            </w:r>
+          </w:p>
+          <w:p>
+            <w:pPr>
               <w:pStyle w:val="EngIndEnd"/>
             </w:pPr>
           </w:p>
@@ -188,13 +196,8 @@
             <w:pPr>
               <w:pStyle w:val="EngIndEnd"/>
             </w:pPr>
-            <w:proofErr w:type="spellStart"/>
-            <w:r>
-              <w:t>Hallelouia</w:t>
-            </w:r>
-            <w:proofErr w:type="spellEnd"/>
-            <w:r>
-              <w:t>.</w:t>
+            <w:r>
+              <w:t>Hallelouia.</w:t>
             </w:r>
           </w:p>
         </w:tc>
@@ -274,6 +277,37 @@
           </w:tcPr>
           <w:p>
             <w:pPr>
+              <w:pStyle w:val="EnglishHangNoCoptic"/>
+            </w:pPr>
+            <w:r>
+              <w:t>At the exodus of Israel from Egypt</w:t>
+            </w:r>
+            <w:r>
+              <w:t>,</w:t>
+            </w:r>
+          </w:p>
+          <w:p>
+            <w:pPr>
+              <w:pStyle w:val="EnglishHangEndNoCoptic"/>
+            </w:pPr>
+            <w:r>
+              <w:tab/>
+            </w:r>
+            <w:r>
+              <w:t xml:space="preserve">[of] </w:t>
+            </w:r>
+            <w:r>
+              <w:t xml:space="preserve">the house of Jacob from a </w:t>
+            </w:r>
+            <w:r>
+              <w:t>foreign</w:t>
+            </w:r>
+            <w:r>
+              <w:t xml:space="preserve"> people,</w:t>
+            </w:r>
+          </w:p>
+          <w:p>
+            <w:pPr>
               <w:pStyle w:val="EngIndEnd"/>
             </w:pPr>
           </w:p>
@@ -317,15 +351,7 @@
               <w:pStyle w:val="EngIndEnd"/>
             </w:pPr>
             <w:r>
-              <w:t xml:space="preserve">of </w:t>
-            </w:r>
-            <w:proofErr w:type="spellStart"/>
-            <w:r>
-              <w:t>Iakob’s</w:t>
-            </w:r>
-            <w:proofErr w:type="spellEnd"/>
-            <w:r>
-              <w:t xml:space="preserve"> house from a barbarian people,</w:t>
+              <w:t>of Iakob’s house from a barbarian people,</w:t>
             </w:r>
           </w:p>
         </w:tc>
@@ -434,6 +460,40 @@
           </w:tcPr>
           <w:p>
             <w:pPr>
+              <w:pStyle w:val="EnglishHangNoCoptic"/>
+            </w:pPr>
+            <w:r>
+              <w:t>2 Judea became His sanctuary,</w:t>
+            </w:r>
+            <w:r>
+              <w:rPr>
+                <w:rStyle w:val="FootnoteReference"/>
+              </w:rPr>
+              <w:footnoteReference w:id="2"/>
+            </w:r>
+          </w:p>
+          <w:p>
+            <w:pPr>
+              <w:pStyle w:val="EnglishHangEndNoCoptic"/>
+            </w:pPr>
+            <w:r>
+              <w:tab/>
+            </w:r>
+            <w:r>
+              <w:t xml:space="preserve">[and] </w:t>
+            </w:r>
+            <w:r>
+              <w:t xml:space="preserve">Israel His </w:t>
+            </w:r>
+            <w:r>
+              <w:t>seat of authority</w:t>
+            </w:r>
+            <w:r>
+              <w:t>.</w:t>
+            </w:r>
+          </w:p>
+          <w:p>
+            <w:pPr>
               <w:pStyle w:val="EngIndEnd"/>
             </w:pPr>
           </w:p>
@@ -562,7 +622,7 @@
               <w:rPr>
                 <w:rStyle w:val="FootnoteReference"/>
               </w:rPr>
-              <w:footnoteReference w:id="2"/>
+              <w:footnoteReference w:id="3"/>
             </w:r>
           </w:p>
           <w:p>
@@ -586,6 +646,52 @@
           </w:tcPr>
           <w:p>
             <w:pPr>
+              <w:pStyle w:val="EnglishHangNoCoptic"/>
+            </w:pPr>
+            <w:r>
+              <w:t xml:space="preserve">3 The sea saw </w:t>
+            </w:r>
+            <w:r>
+              <w:t xml:space="preserve">[it] </w:t>
+            </w:r>
+            <w:r>
+              <w:t xml:space="preserve">and </w:t>
+            </w:r>
+            <w:r>
+              <w:t>fled</w:t>
+            </w:r>
+            <w:r>
+              <w:t>;</w:t>
+            </w:r>
+            <w:r>
+              <w:rPr>
+                <w:rStyle w:val="FootnoteReference"/>
+              </w:rPr>
+              <w:footnoteReference w:id="4"/>
+            </w:r>
+          </w:p>
+          <w:p>
+            <w:pPr>
+              <w:pStyle w:val="EnglishHangEndNoCoptic"/>
+            </w:pPr>
+            <w:r>
+              <w:tab/>
+            </w:r>
+            <w:r>
+              <w:t xml:space="preserve">the </w:t>
+            </w:r>
+            <w:r>
+              <w:t>Jordan turned</w:t>
+            </w:r>
+            <w:r>
+              <w:t xml:space="preserve"> back</w:t>
+            </w:r>
+            <w:r>
+              <w:t>.</w:t>
+            </w:r>
+          </w:p>
+          <w:p>
+            <w:pPr>
               <w:pStyle w:val="EngIndEnd"/>
             </w:pPr>
           </w:p>
@@ -732,6 +838,26 @@
           </w:tcPr>
           <w:p>
             <w:pPr>
+              <w:pStyle w:val="EnglishHangNoCoptic"/>
+            </w:pPr>
+            <w:r>
+              <w:t>4 The mountains skipped like rams</w:t>
+            </w:r>
+            <w:r>
+              <w:t>,</w:t>
+            </w:r>
+          </w:p>
+          <w:p>
+            <w:pPr>
+              <w:pStyle w:val="EnglishHangEndNoCoptic"/>
+            </w:pPr>
+            <w:r>
+              <w:tab/>
+              <w:t>and the hills like lambs.</w:t>
+            </w:r>
+          </w:p>
+          <w:p>
+            <w:pPr>
               <w:pStyle w:val="EngIndEnd"/>
             </w:pPr>
           </w:p>
@@ -854,6 +980,7 @@
               <w:pStyle w:val="EnglishHangNoCoptic"/>
             </w:pPr>
             <w:r>
+              <w:lastRenderedPageBreak/>
               <w:t>5 Why was it, O sea, that you fled,</w:t>
             </w:r>
           </w:p>
@@ -878,6 +1005,23 @@
           </w:tcPr>
           <w:p>
             <w:pPr>
+              <w:pStyle w:val="EnglishHangNoCoptic"/>
+            </w:pPr>
+            <w:r>
+              <w:t>5 Why was it, O sea, that you fled,</w:t>
+            </w:r>
+          </w:p>
+          <w:p>
+            <w:pPr>
+              <w:pStyle w:val="EnglishHangEndNoCoptic"/>
+            </w:pPr>
+            <w:r>
+              <w:tab/>
+              <w:t>and you, O Jordan, that you turned back?</w:t>
+            </w:r>
+          </w:p>
+          <w:p>
+            <w:pPr>
               <w:pStyle w:val="EngIndEnd"/>
             </w:pPr>
           </w:p>
@@ -900,71 +1044,42 @@
           </w:tcPr>
           <w:p>
             <w:r>
+              <w:t>What aileth thee, O thou sea, that thou fleddest? Thou Jordan, that thou wast driven back?</w:t>
+            </w:r>
+          </w:p>
+        </w:tc>
+        <w:tc>
+          <w:tcPr>
+            <w:tcW w:w="632" w:type="pct"/>
+          </w:tcPr>
+          <w:p>
+            <w:pPr>
+              <w:pStyle w:val="EngIndEnd"/>
+            </w:pPr>
+            <w:r>
+              <w:t>Why was it, o Sea, that you fled?</w:t>
+            </w:r>
+          </w:p>
+          <w:p>
+            <w:pPr>
+              <w:pStyle w:val="EngIndEnd"/>
+            </w:pPr>
+            <w:r>
+              <w:t>And why was it, O Jordan, that you withdrew backwards?</w:t>
+            </w:r>
+          </w:p>
+        </w:tc>
+        <w:tc>
+          <w:tcPr>
+            <w:tcW w:w="632" w:type="pct"/>
+          </w:tcPr>
+          <w:p>
+            <w:pPr>
+              <w:pStyle w:val="EngIndEnd"/>
+            </w:pPr>
+            <w:r>
               <w:t xml:space="preserve">What </w:t>
             </w:r>
-            <w:proofErr w:type="spellStart"/>
-            <w:r>
-              <w:t>aileth</w:t>
-            </w:r>
-            <w:proofErr w:type="spellEnd"/>
-            <w:r>
-              <w:t xml:space="preserve"> thee, O thou sea, that thou </w:t>
-            </w:r>
-            <w:proofErr w:type="spellStart"/>
-            <w:r>
-              <w:t>fleddest</w:t>
-            </w:r>
-            <w:proofErr w:type="spellEnd"/>
-            <w:r>
-              <w:t xml:space="preserve">? Thou Jordan, that thou </w:t>
-            </w:r>
-            <w:proofErr w:type="spellStart"/>
-            <w:r>
-              <w:t>wast</w:t>
-            </w:r>
-            <w:proofErr w:type="spellEnd"/>
-            <w:r>
-              <w:t xml:space="preserve"> driven back?</w:t>
-            </w:r>
-          </w:p>
-        </w:tc>
-        <w:tc>
-          <w:tcPr>
-            <w:tcW w:w="632" w:type="pct"/>
-          </w:tcPr>
-          <w:p>
-            <w:pPr>
-              <w:pStyle w:val="EngIndEnd"/>
-            </w:pPr>
-            <w:r>
-              <w:t>Why was it, o Sea, that you fled?</w:t>
-            </w:r>
-          </w:p>
-          <w:p>
-            <w:pPr>
-              <w:pStyle w:val="EngIndEnd"/>
-            </w:pPr>
-            <w:r>
-              <w:t xml:space="preserve">And why was it, O Jordan, that you </w:t>
-            </w:r>
-            <w:r>
-              <w:lastRenderedPageBreak/>
-              <w:t>withdrew backwards?</w:t>
-            </w:r>
-          </w:p>
-        </w:tc>
-        <w:tc>
-          <w:tcPr>
-            <w:tcW w:w="632" w:type="pct"/>
-          </w:tcPr>
-          <w:p>
-            <w:pPr>
-              <w:pStyle w:val="EngIndEnd"/>
-            </w:pPr>
-            <w:r>
-              <w:lastRenderedPageBreak/>
-              <w:t xml:space="preserve">What </w:t>
-            </w:r>
             <w:r>
               <w:rPr>
                 <w:i/>
@@ -972,24 +1087,7 @@
               <w:t>ailed</w:t>
             </w:r>
             <w:r>
-              <w:t xml:space="preserve"> thee, O sea, that thou </w:t>
-            </w:r>
-            <w:proofErr w:type="spellStart"/>
-            <w:r>
-              <w:t>fleddest</w:t>
-            </w:r>
-            <w:proofErr w:type="spellEnd"/>
-            <w:r>
-              <w:t xml:space="preserve">? and thou Jordan, that thou </w:t>
-            </w:r>
-            <w:proofErr w:type="spellStart"/>
-            <w:r>
-              <w:lastRenderedPageBreak/>
-              <w:t>wast</w:t>
-            </w:r>
-            <w:proofErr w:type="spellEnd"/>
-            <w:r>
-              <w:t xml:space="preserve"> turned back?</w:t>
+              <w:t xml:space="preserve"> thee, O sea, that thou fleddest? and thou Jordan, that thou wast turned back?</w:t>
             </w:r>
           </w:p>
         </w:tc>
@@ -1017,21 +1115,8 @@
                 <w:szCs w:val="24"/>
                 <w:shd w:val="clear" w:color="auto" w:fill="FFFFFF"/>
               </w:rPr>
-              <w:lastRenderedPageBreak/>
-              <w:t xml:space="preserve">What is it to you, O sea, that you </w:t>
-            </w:r>
-            <w:proofErr w:type="gramStart"/>
-            <w:r>
-              <w:rPr>
-                <w:rFonts w:ascii="Tahoma" w:eastAsia="Times New Roman" w:hAnsi="Tahoma" w:cs="Tahoma"/>
-                <w:color w:val="2E1308"/>
-                <w:sz w:val="24"/>
-                <w:szCs w:val="24"/>
-                <w:shd w:val="clear" w:color="auto" w:fill="FFFFFF"/>
-              </w:rPr>
-              <w:t>fled,</w:t>
-            </w:r>
-            <w:proofErr w:type="gramEnd"/>
+              <w:t>What is it to you, O sea, that you fled,</w:t>
+            </w:r>
           </w:p>
           <w:p>
             <w:pPr>
@@ -1053,18 +1138,7 @@
                 <w:szCs w:val="24"/>
                 <w:shd w:val="clear" w:color="auto" w:fill="FFFFFF"/>
               </w:rPr>
-              <w:t xml:space="preserve">And to you, O Jordan, that you </w:t>
-            </w:r>
-            <w:r>
-              <w:rPr>
-                <w:rFonts w:ascii="Tahoma" w:eastAsia="Times New Roman" w:hAnsi="Tahoma" w:cs="Tahoma"/>
-                <w:color w:val="2E1308"/>
-                <w:sz w:val="24"/>
-                <w:szCs w:val="24"/>
-                <w:shd w:val="clear" w:color="auto" w:fill="FFFFFF"/>
-              </w:rPr>
-              <w:lastRenderedPageBreak/>
-              <w:t>turned back?</w:t>
+              <w:t>And to you, O Jordan, that you turned back?</w:t>
             </w:r>
           </w:p>
         </w:tc>
@@ -1079,16 +1153,7 @@
               <w:pStyle w:val="EnglishHangNoCoptic"/>
             </w:pPr>
             <w:r>
-              <w:lastRenderedPageBreak/>
-              <w:t xml:space="preserve">6 Why did </w:t>
-            </w:r>
-            <w:proofErr w:type="gramStart"/>
-            <w:r>
-              <w:t>you</w:t>
-            </w:r>
-            <w:proofErr w:type="gramEnd"/>
-            <w:r>
-              <w:t xml:space="preserve"> mountains skip like rams</w:t>
+              <w:t>6 Why did you mountains skip like rams</w:t>
             </w:r>
           </w:p>
           <w:p>
@@ -1115,6 +1180,29 @@
           </w:tcPr>
           <w:p>
             <w:pPr>
+              <w:pStyle w:val="EnglishHangNoCoptic"/>
+            </w:pPr>
+            <w:r>
+              <w:t xml:space="preserve">6 </w:t>
+            </w:r>
+            <w:r>
+              <w:t>O mountains, that you skipped like rames?</w:t>
+            </w:r>
+          </w:p>
+          <w:p>
+            <w:pPr>
+              <w:pStyle w:val="EnglishHangEndNoCoptic"/>
+            </w:pPr>
+            <w:r>
+              <w:tab/>
+              <w:t>O hills like la</w:t>
+            </w:r>
+            <w:r>
+              <w:t>mbs?</w:t>
+            </w:r>
+          </w:p>
+          <w:p>
+            <w:pPr>
               <w:pStyle w:val="EngIndEnd"/>
             </w:pPr>
           </w:p>
@@ -1214,20 +1302,8 @@
                 <w:szCs w:val="24"/>
                 <w:shd w:val="clear" w:color="auto" w:fill="FFFFFF"/>
               </w:rPr>
-              <w:t xml:space="preserve">What is it to you, O mountains, that you skipped like </w:t>
-            </w:r>
-            <w:proofErr w:type="gramStart"/>
-            <w:r>
-              <w:rPr>
-                <w:rFonts w:ascii="Tahoma" w:eastAsia="Times New Roman" w:hAnsi="Tahoma" w:cs="Tahoma"/>
-                <w:color w:val="2E1308"/>
-                <w:sz w:val="24"/>
-                <w:szCs w:val="24"/>
-                <w:shd w:val="clear" w:color="auto" w:fill="FFFFFF"/>
-              </w:rPr>
-              <w:t>rams,</w:t>
-            </w:r>
-            <w:proofErr w:type="gramEnd"/>
+              <w:t>What is it to you, O mountains, that you skipped like rams,</w:t>
+            </w:r>
           </w:p>
           <w:p>
             <w:pPr>
@@ -1270,7 +1346,7 @@
               <w:rPr>
                 <w:rStyle w:val="FootnoteReference"/>
               </w:rPr>
-              <w:footnoteReference w:id="3"/>
+              <w:footnoteReference w:id="5"/>
             </w:r>
             <w:r>
               <w:t xml:space="preserve"> at the presence of the Lord,</w:t>
@@ -1297,7 +1373,48 @@
           </w:tcPr>
           <w:p>
             <w:pPr>
-              <w:pStyle w:val="EngIndEnd"/>
+              <w:pStyle w:val="EnglishHangNoCoptic"/>
+            </w:pPr>
+            <w:r>
+              <w:t xml:space="preserve">7 The earth </w:t>
+            </w:r>
+            <w:r>
+              <w:t>shook</w:t>
+            </w:r>
+            <w:r>
+              <w:rPr>
+                <w:rStyle w:val="FootnoteReference"/>
+              </w:rPr>
+              <w:footnoteReference w:id="6"/>
+            </w:r>
+            <w:r>
+              <w:t xml:space="preserve"> at the presence of the Lord,</w:t>
+            </w:r>
+          </w:p>
+          <w:p>
+            <w:pPr>
+              <w:pStyle w:val="EnglishHangEndNoCoptic"/>
+            </w:pPr>
+            <w:r>
+              <w:tab/>
+              <w:t xml:space="preserve">at the </w:t>
+            </w:r>
+            <w:r>
+              <w:t>face</w:t>
+            </w:r>
+            <w:r>
+              <w:rPr>
+                <w:rStyle w:val="FootnoteReference"/>
+              </w:rPr>
+              <w:footnoteReference w:id="7"/>
+            </w:r>
+            <w:r>
+              <w:t xml:space="preserve"> of the God of Jacob,</w:t>
+            </w:r>
+          </w:p>
+          <w:p>
+            <w:pPr>
+              <w:pStyle w:val="EnglishHangEndNoCoptic"/>
             </w:pPr>
           </w:p>
         </w:tc>
@@ -1340,15 +1457,7 @@
               <w:pStyle w:val="EngIndEnd"/>
             </w:pPr>
             <w:r>
-              <w:t xml:space="preserve">from before the God of </w:t>
-            </w:r>
-            <w:proofErr w:type="spellStart"/>
-            <w:r>
-              <w:t>Iakob</w:t>
-            </w:r>
-            <w:proofErr w:type="spellEnd"/>
-            <w:r>
-              <w:t>,</w:t>
+              <w:t>from before the God of Iakob,</w:t>
             </w:r>
           </w:p>
         </w:tc>
@@ -1451,6 +1560,41 @@
           </w:tcPr>
           <w:p>
             <w:pPr>
+              <w:pStyle w:val="EnglishHangNoCoptic"/>
+            </w:pPr>
+            <w:r>
+              <w:t xml:space="preserve">8 Who </w:t>
+            </w:r>
+            <w:r>
+              <w:t>turned</w:t>
+            </w:r>
+            <w:r>
+              <w:t xml:space="preserve"> </w:t>
+            </w:r>
+            <w:r>
+              <w:t xml:space="preserve">the </w:t>
+            </w:r>
+            <w:r>
+              <w:t>rock into pools of water</w:t>
+            </w:r>
+          </w:p>
+          <w:p>
+            <w:pPr>
+              <w:pStyle w:val="EnglishHangEndNoCoptic"/>
+            </w:pPr>
+            <w:r>
+              <w:tab/>
+              <w:t xml:space="preserve">and flint into </w:t>
+            </w:r>
+            <w:r>
+              <w:t>springs of water</w:t>
+            </w:r>
+            <w:r>
+              <w:t>.</w:t>
+            </w:r>
+          </w:p>
+          <w:p>
+            <w:pPr>
               <w:pStyle w:val="EngIndEnd"/>
             </w:pPr>
           </w:p>
@@ -1486,13 +1630,8 @@
               <w:pStyle w:val="EngIndEnd"/>
             </w:pPr>
             <w:r>
-              <w:t xml:space="preserve">who turned the rock into pools of </w:t>
-            </w:r>
-            <w:proofErr w:type="gramStart"/>
-            <w:r>
-              <w:t>water</w:t>
-            </w:r>
-            <w:proofErr w:type="gramEnd"/>
+              <w:t>who turned the rock into pools of water</w:t>
+            </w:r>
           </w:p>
           <w:p>
             <w:pPr>
@@ -1608,6 +1747,65 @@
           </w:tcPr>
           <w:p>
             <w:pPr>
+              <w:pStyle w:val="EnglishHangNoCoptic"/>
+            </w:pPr>
+            <w:r>
+              <w:t xml:space="preserve">9 </w:t>
+            </w:r>
+            <w:r>
+              <w:t>Give Your glory n</w:t>
+            </w:r>
+            <w:r>
+              <w:t>ot to us, O Lord, not to us,</w:t>
+            </w:r>
+          </w:p>
+          <w:p>
+            <w:pPr>
+              <w:pStyle w:val="EnglishHangNoCoptic"/>
+            </w:pPr>
+            <w:r>
+              <w:tab/>
+              <w:t xml:space="preserve">but to </w:t>
+            </w:r>
+            <w:r>
+              <w:t>Your N</w:t>
+            </w:r>
+            <w:r>
+              <w:t>ame,</w:t>
+            </w:r>
+          </w:p>
+          <w:p>
+            <w:pPr>
+              <w:pStyle w:val="EnglishHangEndNoCoptic"/>
+              <w:ind w:firstLine="0"/>
+            </w:pPr>
+            <w:r>
+              <w:t xml:space="preserve">for </w:t>
+            </w:r>
+            <w:r>
+              <w:t>[</w:t>
+            </w:r>
+            <w:r>
+              <w:t>the sake of</w:t>
+            </w:r>
+            <w:r>
+              <w:t>]</w:t>
+            </w:r>
+            <w:r>
+              <w:t xml:space="preserve"> </w:t>
+            </w:r>
+            <w:r>
+              <w:t>Your</w:t>
+            </w:r>
+            <w:r>
+              <w:t xml:space="preserve"> mercy and truth</w:t>
+            </w:r>
+            <w:r>
+              <w:t>,</w:t>
+            </w:r>
+          </w:p>
+          <w:p>
+            <w:pPr>
               <w:pStyle w:val="EngIndEnd"/>
             </w:pPr>
           </w:p>
@@ -1761,6 +1959,7 @@
               <w:pStyle w:val="EnglishHangNoCoptic"/>
             </w:pPr>
             <w:r>
+              <w:lastRenderedPageBreak/>
               <w:t xml:space="preserve">10 for the sake of </w:t>
             </w:r>
             <w:r>
@@ -1791,6 +1990,35 @@
           </w:tcPr>
           <w:p>
             <w:pPr>
+              <w:pStyle w:val="EnglishHangNoCoptic"/>
+            </w:pPr>
+            <w:r>
+              <w:t>10</w:t>
+            </w:r>
+            <w:r>
+              <w:t xml:space="preserve"> </w:t>
+            </w:r>
+            <w:r>
+              <w:t xml:space="preserve">lest the nations say, </w:t>
+            </w:r>
+          </w:p>
+          <w:p>
+            <w:pPr>
+              <w:pStyle w:val="EnglishHangEndNoCoptic"/>
+              <w:ind w:firstLine="0"/>
+            </w:pPr>
+            <w:r>
+              <w:t>“W</w:t>
+            </w:r>
+            <w:r>
+              <w:t>here is their Go</w:t>
+            </w:r>
+            <w:r>
+              <w:t>d?”</w:t>
+            </w:r>
+          </w:p>
+          <w:p>
+            <w:pPr>
               <w:pStyle w:val="EngIndEnd"/>
             </w:pPr>
           </w:p>
@@ -1913,7 +2141,6 @@
               <w:pStyle w:val="EnglishHangNoCoptic"/>
             </w:pPr>
             <w:r>
-              <w:lastRenderedPageBreak/>
               <w:t>11 But our God is in heaven and on earth;</w:t>
             </w:r>
           </w:p>
@@ -1929,7 +2156,7 @@
               <w:rPr>
                 <w:rStyle w:val="FootnoteReference"/>
               </w:rPr>
-              <w:footnoteReference w:id="4"/>
+              <w:footnoteReference w:id="8"/>
             </w:r>
           </w:p>
           <w:p>
@@ -1942,6 +2169,56 @@
           <w:tcPr>
             <w:tcW w:w="613" w:type="pct"/>
           </w:tcPr>
+          <w:p>
+            <w:pPr>
+              <w:pStyle w:val="EnglishHangNoCoptic"/>
+            </w:pPr>
+            <w:r>
+              <w:t xml:space="preserve">11 But our God is in heaven </w:t>
+            </w:r>
+            <w:r>
+              <w:t>above,</w:t>
+            </w:r>
+          </w:p>
+          <w:p>
+            <w:pPr>
+              <w:pStyle w:val="EnglishHangNoCoptic"/>
+              <w:ind w:firstLine="0"/>
+            </w:pPr>
+            <w:r>
+              <w:t xml:space="preserve">in the heavens </w:t>
+            </w:r>
+            <w:r>
+              <w:t xml:space="preserve">and on </w:t>
+            </w:r>
+            <w:r>
+              <w:t xml:space="preserve">the </w:t>
+            </w:r>
+            <w:r>
+              <w:t>earth;</w:t>
+            </w:r>
+          </w:p>
+          <w:p>
+            <w:pPr>
+              <w:pStyle w:val="EnglishHangEndNoCoptic"/>
+            </w:pPr>
+            <w:r>
+              <w:tab/>
+              <w:t xml:space="preserve">He does whatever He </w:t>
+            </w:r>
+            <w:r>
+              <w:t>wills</w:t>
+            </w:r>
+            <w:r>
+              <w:t>.</w:t>
+            </w:r>
+            <w:r>
+              <w:rPr>
+                <w:rStyle w:val="FootnoteReference"/>
+              </w:rPr>
+              <w:footnoteReference w:id="9"/>
+            </w:r>
+          </w:p>
           <w:p>
             <w:pPr>
               <w:pStyle w:val="EngIndEnd"/>
@@ -2113,6 +2390,23 @@
           </w:tcPr>
           <w:p>
             <w:pPr>
+              <w:pStyle w:val="EnglishHangNoCoptic"/>
+            </w:pPr>
+            <w:r>
+              <w:t>12 The idols of the nations are silver and gold,</w:t>
+            </w:r>
+          </w:p>
+          <w:p>
+            <w:pPr>
+              <w:pStyle w:val="EnglishHangEndNoCoptic"/>
+            </w:pPr>
+            <w:r>
+              <w:tab/>
+              <w:t>the work of men’s hands.</w:t>
+            </w:r>
+          </w:p>
+          <w:p>
+            <w:pPr>
               <w:pStyle w:val="EngIndEnd"/>
             </w:pPr>
           </w:p>
@@ -2259,6 +2553,47 @@
           </w:tcPr>
           <w:p>
             <w:pPr>
+              <w:pStyle w:val="EnglishHangNoCoptic"/>
+            </w:pPr>
+            <w:r>
+              <w:t xml:space="preserve">13 They have </w:t>
+            </w:r>
+            <w:r>
+              <w:t>a mouth, but they</w:t>
+            </w:r>
+            <w:r>
+              <w:t xml:space="preserve"> </w:t>
+            </w:r>
+            <w:r>
+              <w:t>will not speak;</w:t>
+            </w:r>
+          </w:p>
+          <w:p>
+            <w:pPr>
+              <w:pStyle w:val="EnglishHangEndNoCoptic"/>
+            </w:pPr>
+            <w:r>
+              <w:tab/>
+              <w:t>they have eyes</w:t>
+            </w:r>
+            <w:r>
+              <w:t>,</w:t>
+            </w:r>
+            <w:r>
+              <w:t xml:space="preserve"> </w:t>
+            </w:r>
+            <w:r>
+              <w:t>but they</w:t>
+            </w:r>
+            <w:r>
+              <w:t xml:space="preserve"> </w:t>
+            </w:r>
+            <w:r>
+              <w:t>will not see see;</w:t>
+            </w:r>
+          </w:p>
+          <w:p>
+            <w:pPr>
               <w:pStyle w:val="EngIndEnd"/>
             </w:pPr>
           </w:p>
@@ -2405,6 +2740,47 @@
           </w:tcPr>
           <w:p>
             <w:pPr>
+              <w:pStyle w:val="EnglishHangNoCoptic"/>
+            </w:pPr>
+            <w:r>
+              <w:t>14 they have ears</w:t>
+            </w:r>
+            <w:r>
+              <w:t>,</w:t>
+            </w:r>
+            <w:r>
+              <w:t xml:space="preserve"> </w:t>
+            </w:r>
+            <w:r>
+              <w:t>but</w:t>
+            </w:r>
+            <w:r>
+              <w:t xml:space="preserve"> </w:t>
+            </w:r>
+            <w:r>
+              <w:t>will not hear;</w:t>
+            </w:r>
+          </w:p>
+          <w:p>
+            <w:pPr>
+              <w:pStyle w:val="EnglishHangEndNoCoptic"/>
+            </w:pPr>
+            <w:r>
+              <w:tab/>
+              <w:t>they have noses</w:t>
+            </w:r>
+            <w:r>
+              <w:t>,</w:t>
+            </w:r>
+            <w:r>
+              <w:t xml:space="preserve"> </w:t>
+            </w:r>
+            <w:r>
+              <w:t>but will not smell;</w:t>
+            </w:r>
+          </w:p>
+          <w:p>
+            <w:pPr>
               <w:pStyle w:val="EngIndEnd"/>
             </w:pPr>
           </w:p>
@@ -2481,16 +2857,6 @@
                 <w:shd w:val="clear" w:color="auto" w:fill="FFFFFF"/>
               </w:rPr>
             </w:pPr>
-            <w:r>
-              <w:rPr>
-                <w:rFonts w:ascii="Tahoma" w:eastAsia="Times New Roman" w:hAnsi="Tahoma" w:cs="Tahoma"/>
-                <w:color w:val="2E1308"/>
-                <w:sz w:val="24"/>
-                <w:szCs w:val="24"/>
-                <w:shd w:val="clear" w:color="auto" w:fill="FFFFFF"/>
-              </w:rPr>
-              <w:t>They have a mouth, but they shall not speak;</w:t>
-            </w:r>
           </w:p>
           <w:p>
             <w:pPr>
@@ -2504,16 +2870,6 @@
                 <w:shd w:val="clear" w:color="auto" w:fill="FFFFFF"/>
               </w:rPr>
             </w:pPr>
-            <w:r>
-              <w:rPr>
-                <w:rFonts w:ascii="Tahoma" w:eastAsia="Times New Roman" w:hAnsi="Tahoma" w:cs="Tahoma"/>
-                <w:color w:val="2E1308"/>
-                <w:sz w:val="24"/>
-                <w:szCs w:val="24"/>
-                <w:shd w:val="clear" w:color="auto" w:fill="FFFFFF"/>
-              </w:rPr>
-              <w:t>They have eyes, but they shall not see;</w:t>
-            </w:r>
           </w:p>
         </w:tc>
       </w:tr>
@@ -2544,6 +2900,7 @@
               <w:pStyle w:val="EnglishHangEndNoCoptic"/>
             </w:pPr>
             <w:r>
+              <w:lastRenderedPageBreak/>
               <w:tab/>
               <w:t>nor can they make a sound with their throat.</w:t>
             </w:r>
@@ -2560,6 +2917,70 @@
           </w:tcPr>
           <w:p>
             <w:pPr>
+              <w:pStyle w:val="EnglishHangNoCoptic"/>
+            </w:pPr>
+            <w:r>
+              <w:lastRenderedPageBreak/>
+              <w:t>15 they have hands</w:t>
+            </w:r>
+            <w:r>
+              <w:t>,</w:t>
+            </w:r>
+            <w:r>
+              <w:t xml:space="preserve"> </w:t>
+            </w:r>
+            <w:r>
+              <w:t>but they will not feel;</w:t>
+            </w:r>
+          </w:p>
+          <w:p>
+            <w:pPr>
+              <w:pStyle w:val="EnglishHangNoCoptic"/>
+            </w:pPr>
+            <w:r>
+              <w:lastRenderedPageBreak/>
+              <w:tab/>
+              <w:t>they have feet</w:t>
+            </w:r>
+            <w:r>
+              <w:t>,</w:t>
+            </w:r>
+            <w:r>
+              <w:t xml:space="preserve"> </w:t>
+            </w:r>
+            <w:r>
+              <w:t>but they will not walk;</w:t>
+            </w:r>
+          </w:p>
+          <w:p>
+            <w:pPr>
+              <w:pStyle w:val="EnglishHangEndNoCoptic"/>
+            </w:pPr>
+            <w:r>
+              <w:tab/>
+              <w:t xml:space="preserve">they </w:t>
+            </w:r>
+            <w:r>
+              <w:t xml:space="preserve">will not </w:t>
+            </w:r>
+            <w:r>
+              <w:t>make a</w:t>
+            </w:r>
+            <w:r>
+              <w:t>ny</w:t>
+            </w:r>
+            <w:r>
+              <w:t xml:space="preserve"> sound with their throat</w:t>
+            </w:r>
+            <w:r>
+              <w:t>s</w:t>
+            </w:r>
+            <w:r>
+              <w:t>.</w:t>
+            </w:r>
+          </w:p>
+          <w:p>
+            <w:pPr>
               <w:pStyle w:val="EngIndEnd"/>
             </w:pPr>
           </w:p>
@@ -2582,19 +3003,24 @@
           </w:tcPr>
           <w:p>
             <w:r>
-              <w:t>They have hands, and handle not; feet have they, and walk not, neither speak they through their throat.</w:t>
-            </w:r>
-          </w:p>
-        </w:tc>
-        <w:tc>
-          <w:tcPr>
-            <w:tcW w:w="632" w:type="pct"/>
-          </w:tcPr>
-          <w:p>
-            <w:pPr>
-              <w:pStyle w:val="EngIndEnd"/>
-            </w:pPr>
-            <w:r>
+              <w:t xml:space="preserve">They have hands, and handle not; feet have they, and walk not, neither speak </w:t>
+            </w:r>
+            <w:r>
+              <w:lastRenderedPageBreak/>
+              <w:t>they through their throat.</w:t>
+            </w:r>
+          </w:p>
+        </w:tc>
+        <w:tc>
+          <w:tcPr>
+            <w:tcW w:w="632" w:type="pct"/>
+          </w:tcPr>
+          <w:p>
+            <w:pPr>
+              <w:pStyle w:val="EngIndEnd"/>
+            </w:pPr>
+            <w:r>
+              <w:lastRenderedPageBreak/>
               <w:t>Hands they have and will not feel;</w:t>
             </w:r>
           </w:p>
@@ -2603,6 +3029,7 @@
               <w:pStyle w:val="EngIndEnd"/>
             </w:pPr>
             <w:r>
+              <w:lastRenderedPageBreak/>
               <w:t>feet they have and will not walk about;</w:t>
             </w:r>
           </w:p>
@@ -2624,7 +3051,12 @@
               <w:pStyle w:val="EngIndEnd"/>
             </w:pPr>
             <w:r>
-              <w:t>they have hands, but they cannot handle; they have feet, but they cannot walk: they cannot speak through their throat.</w:t>
+              <w:lastRenderedPageBreak/>
+              <w:t xml:space="preserve">they have hands, but they cannot handle; they have feet, but they </w:t>
+            </w:r>
+            <w:r>
+              <w:lastRenderedPageBreak/>
+              <w:t>cannot walk: they cannot speak through their throat.</w:t>
             </w:r>
           </w:p>
         </w:tc>
@@ -2652,6 +3084,7 @@
                 <w:szCs w:val="24"/>
                 <w:shd w:val="clear" w:color="auto" w:fill="FFFFFF"/>
               </w:rPr>
+              <w:lastRenderedPageBreak/>
               <w:t>They have hands, but they shall not feel;</w:t>
             </w:r>
           </w:p>
@@ -2675,6 +3108,7 @@
                 <w:szCs w:val="24"/>
                 <w:shd w:val="clear" w:color="auto" w:fill="FFFFFF"/>
               </w:rPr>
+              <w:lastRenderedPageBreak/>
               <w:t>They have feet, but they shall not walk;</w:t>
             </w:r>
           </w:p>
@@ -2738,6 +3172,40 @@
           </w:tcPr>
           <w:p>
             <w:pPr>
+              <w:pStyle w:val="EnglishHangNoCoptic"/>
+            </w:pPr>
+            <w:r>
+              <w:t xml:space="preserve">16 </w:t>
+            </w:r>
+            <w:r>
+              <w:t>May</w:t>
+            </w:r>
+            <w:r>
+              <w:t xml:space="preserve"> those who make </w:t>
+            </w:r>
+            <w:r>
+              <w:t xml:space="preserve">them, </w:t>
+            </w:r>
+            <w:r>
+              <w:t>and all who trust in them,</w:t>
+            </w:r>
+          </w:p>
+          <w:p>
+            <w:pPr>
+              <w:pStyle w:val="EnglishHangEndNoCoptic"/>
+            </w:pPr>
+            <w:r>
+              <w:tab/>
+            </w:r>
+            <w:r>
+              <w:t>become like them</w:t>
+            </w:r>
+            <w:r>
+              <w:t>.</w:t>
+            </w:r>
+          </w:p>
+          <w:p>
+            <w:pPr>
               <w:pStyle w:val="EngIndEnd"/>
             </w:pPr>
           </w:p>
@@ -2884,6 +3352,35 @@
           </w:tcPr>
           <w:p>
             <w:pPr>
+              <w:pStyle w:val="EnglishHangNoCoptic"/>
+            </w:pPr>
+            <w:r>
+              <w:t xml:space="preserve">17 The house of Israel </w:t>
+            </w:r>
+            <w:r>
+              <w:t>hoped</w:t>
+            </w:r>
+            <w:r>
+              <w:t xml:space="preserve"> in the Lord;</w:t>
+            </w:r>
+          </w:p>
+          <w:p>
+            <w:pPr>
+              <w:pStyle w:val="EnglishHangEndNoCoptic"/>
+            </w:pPr>
+            <w:r>
+              <w:tab/>
+              <w:t xml:space="preserve">He is their helper and </w:t>
+            </w:r>
+            <w:r>
+              <w:t xml:space="preserve">their </w:t>
+            </w:r>
+            <w:r>
+              <w:t>protector.</w:t>
+            </w:r>
+          </w:p>
+          <w:p>
+            <w:pPr>
               <w:pStyle w:val="EngIndEnd"/>
             </w:pPr>
           </w:p>
@@ -3030,6 +3527,35 @@
           </w:tcPr>
           <w:p>
             <w:pPr>
+              <w:pStyle w:val="EnglishHangNoCoptic"/>
+            </w:pPr>
+            <w:r>
+              <w:t xml:space="preserve">18 The house of Aaron </w:t>
+            </w:r>
+            <w:r>
+              <w:t>hoped</w:t>
+            </w:r>
+            <w:r>
+              <w:t xml:space="preserve"> in the Lord;</w:t>
+            </w:r>
+          </w:p>
+          <w:p>
+            <w:pPr>
+              <w:pStyle w:val="EnglishHangEndNoCoptic"/>
+            </w:pPr>
+            <w:r>
+              <w:tab/>
+              <w:t xml:space="preserve">He is their helper and </w:t>
+            </w:r>
+            <w:r>
+              <w:t xml:space="preserve">their </w:t>
+            </w:r>
+            <w:r>
+              <w:t>protector.</w:t>
+            </w:r>
+          </w:p>
+          <w:p>
+            <w:pPr>
               <w:pStyle w:val="EngIndEnd"/>
             </w:pPr>
           </w:p>
@@ -3176,6 +3702,35 @@
           </w:tcPr>
           <w:p>
             <w:pPr>
+              <w:pStyle w:val="EnglishHangNoCoptic"/>
+            </w:pPr>
+            <w:r>
+              <w:t xml:space="preserve">19 Those who fear the Lord </w:t>
+            </w:r>
+            <w:r>
+              <w:t>hoped</w:t>
+            </w:r>
+            <w:r>
+              <w:t xml:space="preserve"> in the Lord;</w:t>
+            </w:r>
+          </w:p>
+          <w:p>
+            <w:pPr>
+              <w:pStyle w:val="EnglishHangEndNoCoptic"/>
+            </w:pPr>
+            <w:r>
+              <w:tab/>
+              <w:t xml:space="preserve">He is their helper and </w:t>
+            </w:r>
+            <w:r>
+              <w:t xml:space="preserve">their </w:t>
+            </w:r>
+            <w:r>
+              <w:t>protector.</w:t>
+            </w:r>
+          </w:p>
+          <w:p>
+            <w:pPr>
               <w:pStyle w:val="EngIndEnd"/>
             </w:pPr>
           </w:p>
@@ -3298,7 +3853,11 @@
               <w:pStyle w:val="EnglishHangNoCoptic"/>
             </w:pPr>
             <w:r>
-              <w:t>20 The Lord has remembered us and blessed us;</w:t>
+              <w:t xml:space="preserve">20 The Lord has remembered us </w:t>
+            </w:r>
+            <w:r>
+              <w:lastRenderedPageBreak/>
+              <w:t>and blessed us;</w:t>
             </w:r>
           </w:p>
           <w:p>
@@ -3331,6 +3890,40 @@
           </w:tcPr>
           <w:p>
             <w:pPr>
+              <w:pStyle w:val="EnglishHangNoCoptic"/>
+            </w:pPr>
+            <w:r>
+              <w:lastRenderedPageBreak/>
+              <w:t xml:space="preserve">20 The Lord has remembered us </w:t>
+            </w:r>
+            <w:r>
+              <w:lastRenderedPageBreak/>
+              <w:t>and blessed us;</w:t>
+            </w:r>
+          </w:p>
+          <w:p>
+            <w:pPr>
+              <w:pStyle w:val="EnglishHangNoCoptic"/>
+            </w:pPr>
+            <w:r>
+              <w:tab/>
+              <w:t>He has blessed the house of Israel,</w:t>
+            </w:r>
+          </w:p>
+          <w:p>
+            <w:pPr>
+              <w:pStyle w:val="EnglishHangEndNoCoptic"/>
+            </w:pPr>
+            <w:r>
+              <w:tab/>
+              <w:t>He</w:t>
+            </w:r>
+            <w:r>
+              <w:t xml:space="preserve"> has blessed the house of Aaron;</w:t>
+            </w:r>
+          </w:p>
+          <w:p>
+            <w:pPr>
               <w:pStyle w:val="EngIndEnd"/>
             </w:pPr>
           </w:p>
@@ -3353,20 +3946,29 @@
           </w:tcPr>
           <w:p>
             <w:r>
-              <w:t>The Lord hath been mindful of us, and hath blessed us; He hath blessed the house of Israel; He hath blessed the house of Aaron.</w:t>
-            </w:r>
-          </w:p>
-        </w:tc>
-        <w:tc>
-          <w:tcPr>
-            <w:tcW w:w="632" w:type="pct"/>
-          </w:tcPr>
-          <w:p>
-            <w:pPr>
-              <w:pStyle w:val="EngIndEnd"/>
-            </w:pPr>
-            <w:r>
-              <w:t>The Lord was mindful of us and blessed us;</w:t>
+              <w:t xml:space="preserve">The Lord hath been mindful of us, </w:t>
+            </w:r>
+            <w:r>
+              <w:lastRenderedPageBreak/>
+              <w:t>and hath blessed us; He hath blessed the house of Israel; He hath blessed the house of Aaron.</w:t>
+            </w:r>
+          </w:p>
+        </w:tc>
+        <w:tc>
+          <w:tcPr>
+            <w:tcW w:w="632" w:type="pct"/>
+          </w:tcPr>
+          <w:p>
+            <w:pPr>
+              <w:pStyle w:val="EngIndEnd"/>
+            </w:pPr>
+            <w:r>
+              <w:lastRenderedPageBreak/>
+              <w:t xml:space="preserve">The Lord was mindful of us and </w:t>
+            </w:r>
+            <w:r>
+              <w:lastRenderedPageBreak/>
+              <w:t>blessed us;</w:t>
             </w:r>
           </w:p>
           <w:p>
@@ -3395,7 +3997,12 @@
               <w:pStyle w:val="EngIndEnd"/>
             </w:pPr>
             <w:r>
-              <w:t>The Lord has remembered us, and blessed us: he has blessed the house of Israel, he has blessed the house of Aaron.</w:t>
+              <w:lastRenderedPageBreak/>
+              <w:t xml:space="preserve">The Lord has remembered us, and </w:t>
+            </w:r>
+            <w:r>
+              <w:lastRenderedPageBreak/>
+              <w:t>blessed us: he has blessed the house of Israel, he has blessed the house of Aaron.</w:t>
             </w:r>
           </w:p>
         </w:tc>
@@ -3423,7 +4030,19 @@
                 <w:szCs w:val="24"/>
                 <w:shd w:val="clear" w:color="auto" w:fill="FFFFFF"/>
               </w:rPr>
-              <w:t>The Lord remembered us and blessed us;</w:t>
+              <w:lastRenderedPageBreak/>
+              <w:t xml:space="preserve">The Lord remembered us and </w:t>
+            </w:r>
+            <w:r>
+              <w:rPr>
+                <w:rFonts w:ascii="Tahoma" w:eastAsia="Times New Roman" w:hAnsi="Tahoma" w:cs="Tahoma"/>
+                <w:color w:val="2E1308"/>
+                <w:sz w:val="24"/>
+                <w:szCs w:val="24"/>
+                <w:shd w:val="clear" w:color="auto" w:fill="FFFFFF"/>
+              </w:rPr>
+              <w:lastRenderedPageBreak/>
+              <w:t>blessed us;</w:t>
             </w:r>
           </w:p>
           <w:p>
@@ -3509,6 +4128,46 @@
           </w:tcPr>
           <w:p>
             <w:pPr>
+              <w:pStyle w:val="EnglishHangNoCoptic"/>
+            </w:pPr>
+            <w:r>
+              <w:t>21 He has blessed those who fear the Lord,</w:t>
+            </w:r>
+          </w:p>
+          <w:p>
+            <w:pPr>
+              <w:pStyle w:val="EnglishHangEndNoCoptic"/>
+            </w:pPr>
+            <w:r>
+              <w:tab/>
+            </w:r>
+            <w:r>
+              <w:t>[</w:t>
+            </w:r>
+            <w:r>
+              <w:t>both</w:t>
+            </w:r>
+            <w:r>
+              <w:t>]</w:t>
+            </w:r>
+            <w:r>
+              <w:t xml:space="preserve"> </w:t>
+            </w:r>
+            <w:r>
+              <w:t xml:space="preserve">the </w:t>
+            </w:r>
+            <w:r>
+              <w:t xml:space="preserve">small and </w:t>
+            </w:r>
+            <w:r>
+              <w:t xml:space="preserve">the </w:t>
+            </w:r>
+            <w:r>
+              <w:t>great.</w:t>
+            </w:r>
+          </w:p>
+          <w:p>
+            <w:pPr>
               <w:pStyle w:val="EngIndEnd"/>
             </w:pPr>
           </w:p>
@@ -3655,6 +4314,34 @@
           </w:tcPr>
           <w:p>
             <w:pPr>
+              <w:pStyle w:val="EnglishHangNoCoptic"/>
+            </w:pPr>
+            <w:r>
+              <w:t xml:space="preserve">22 May the Lord </w:t>
+            </w:r>
+            <w:r>
+              <w:t>increase you</w:t>
+            </w:r>
+            <w:r>
+              <w:t>,</w:t>
+            </w:r>
+          </w:p>
+          <w:p>
+            <w:pPr>
+              <w:pStyle w:val="EnglishHangEndNoCoptic"/>
+            </w:pPr>
+            <w:r>
+              <w:tab/>
+            </w:r>
+            <w:r>
+              <w:t xml:space="preserve">[both] </w:t>
+            </w:r>
+            <w:r>
+              <w:t>you and your children.</w:t>
+            </w:r>
+          </w:p>
+          <w:p>
+            <w:pPr>
               <w:pStyle w:val="EngIndEnd"/>
             </w:pPr>
           </w:p>
@@ -3816,6 +4503,35 @@
           </w:tcPr>
           <w:p>
             <w:pPr>
+              <w:pStyle w:val="EnglishHangNoCoptic"/>
+            </w:pPr>
+            <w:r>
+              <w:t xml:space="preserve">23 </w:t>
+            </w:r>
+            <w:r>
+              <w:t>You are</w:t>
+            </w:r>
+            <w:r>
+              <w:t xml:space="preserve"> blessed </w:t>
+            </w:r>
+            <w:r>
+              <w:t>to</w:t>
+            </w:r>
+            <w:r>
+              <w:t xml:space="preserve"> the Lord,</w:t>
+            </w:r>
+          </w:p>
+          <w:p>
+            <w:pPr>
+              <w:pStyle w:val="EnglishHangEndNoCoptic"/>
+            </w:pPr>
+            <w:r>
+              <w:tab/>
+              <w:t>Who made heaven and earth.</w:t>
+            </w:r>
+          </w:p>
+          <w:p>
+            <w:pPr>
               <w:pStyle w:val="EngIndEnd"/>
             </w:pPr>
           </w:p>
@@ -3962,6 +4678,23 @@
           </w:tcPr>
           <w:p>
             <w:pPr>
+              <w:pStyle w:val="EnglishHangNoCoptic"/>
+            </w:pPr>
+            <w:r>
+              <w:t>24 The heaven of heaven belongs to the Lord,</w:t>
+            </w:r>
+          </w:p>
+          <w:p>
+            <w:pPr>
+              <w:pStyle w:val="EnglishHangEndNoCoptic"/>
+            </w:pPr>
+            <w:r>
+              <w:tab/>
+              <w:t>but the earth He has given to the sons of men.</w:t>
+            </w:r>
+          </w:p>
+          <w:p>
+            <w:pPr>
               <w:pStyle w:val="EngIndEnd"/>
             </w:pPr>
           </w:p>
@@ -4099,7 +4832,11 @@
               <w:t>You</w:t>
             </w:r>
             <w:r>
-              <w:t>, O Lord,</w:t>
+              <w:t xml:space="preserve">, O </w:t>
+            </w:r>
+            <w:r>
+              <w:lastRenderedPageBreak/>
+              <w:t>Lord,</w:t>
             </w:r>
           </w:p>
           <w:p>
@@ -4114,7 +4851,7 @@
               <w:rPr>
                 <w:rStyle w:val="FootnoteReference"/>
               </w:rPr>
-              <w:footnoteReference w:id="5"/>
+              <w:footnoteReference w:id="10"/>
             </w:r>
           </w:p>
           <w:p>
@@ -4129,6 +4866,58 @@
           </w:tcPr>
           <w:p>
             <w:pPr>
+              <w:pStyle w:val="EnglishHangNoCoptic"/>
+            </w:pPr>
+            <w:r>
+              <w:lastRenderedPageBreak/>
+              <w:t xml:space="preserve">25 The dead </w:t>
+            </w:r>
+            <w:r>
+              <w:t>will</w:t>
+            </w:r>
+            <w:r>
+              <w:t xml:space="preserve"> not praise </w:t>
+            </w:r>
+            <w:r>
+              <w:t>You</w:t>
+            </w:r>
+            <w:r>
+              <w:t xml:space="preserve">, O </w:t>
+            </w:r>
+            <w:r>
+              <w:lastRenderedPageBreak/>
+              <w:t>Lord,</w:t>
+            </w:r>
+          </w:p>
+          <w:p>
+            <w:pPr>
+              <w:pStyle w:val="EnglishHangEndNoCoptic"/>
+            </w:pPr>
+            <w:r>
+              <w:tab/>
+              <w:t xml:space="preserve">nor </w:t>
+            </w:r>
+            <w:r>
+              <w:t xml:space="preserve">[will] </w:t>
+            </w:r>
+            <w:r>
+              <w:t xml:space="preserve">all who go down to </w:t>
+            </w:r>
+            <w:r>
+              <w:t>Hades</w:t>
+            </w:r>
+            <w:r>
+              <w:t>.</w:t>
+            </w:r>
+            <w:r>
+              <w:rPr>
+                <w:rStyle w:val="FootnoteReference"/>
+              </w:rPr>
+              <w:footnoteReference w:id="11"/>
+            </w:r>
+          </w:p>
+          <w:p>
+            <w:pPr>
               <w:pStyle w:val="EngIndEnd"/>
             </w:pPr>
           </w:p>
@@ -4151,20 +4940,29 @@
           </w:tcPr>
           <w:p>
             <w:r>
-              <w:t>The dead praise not Thee, O Lord, neither all they that go down into hell.</w:t>
-            </w:r>
-          </w:p>
-        </w:tc>
-        <w:tc>
-          <w:tcPr>
-            <w:tcW w:w="632" w:type="pct"/>
-          </w:tcPr>
-          <w:p>
-            <w:pPr>
-              <w:pStyle w:val="EngIndEnd"/>
-            </w:pPr>
-            <w:r>
-              <w:t>The dead will not praise you, O Lord,</w:t>
+              <w:t xml:space="preserve">The dead praise not Thee, O Lord, </w:t>
+            </w:r>
+            <w:r>
+              <w:lastRenderedPageBreak/>
+              <w:t>neither all they that go down into hell.</w:t>
+            </w:r>
+          </w:p>
+        </w:tc>
+        <w:tc>
+          <w:tcPr>
+            <w:tcW w:w="632" w:type="pct"/>
+          </w:tcPr>
+          <w:p>
+            <w:pPr>
+              <w:pStyle w:val="EngIndEnd"/>
+            </w:pPr>
+            <w:r>
+              <w:lastRenderedPageBreak/>
+              <w:t xml:space="preserve">The dead will not praise you, O </w:t>
+            </w:r>
+            <w:r>
+              <w:lastRenderedPageBreak/>
+              <w:t>Lord,</w:t>
             </w:r>
           </w:p>
           <w:p>
@@ -4185,7 +4983,12 @@
               <w:pStyle w:val="EngIndEnd"/>
             </w:pPr>
             <w:r>
-              <w:t>The dead shall not praise thee, O Lord, nor any that go down to Hades.</w:t>
+              <w:lastRenderedPageBreak/>
+              <w:t xml:space="preserve">The dead shall not praise thee, O </w:t>
+            </w:r>
+            <w:r>
+              <w:lastRenderedPageBreak/>
+              <w:t>Lord, nor any that go down to Hades.</w:t>
             </w:r>
           </w:p>
         </w:tc>
@@ -4213,7 +5016,19 @@
                 <w:szCs w:val="24"/>
                 <w:shd w:val="clear" w:color="auto" w:fill="FFFFFF"/>
               </w:rPr>
-              <w:t>The dead shall not praise You, O Lord,</w:t>
+              <w:lastRenderedPageBreak/>
+              <w:t xml:space="preserve">The dead shall not praise You, </w:t>
+            </w:r>
+            <w:r>
+              <w:rPr>
+                <w:rFonts w:ascii="Tahoma" w:eastAsia="Times New Roman" w:hAnsi="Tahoma" w:cs="Tahoma"/>
+                <w:color w:val="2E1308"/>
+                <w:sz w:val="24"/>
+                <w:szCs w:val="24"/>
+                <w:shd w:val="clear" w:color="auto" w:fill="FFFFFF"/>
+              </w:rPr>
+              <w:lastRenderedPageBreak/>
+              <w:t>O Lord,</w:t>
             </w:r>
           </w:p>
           <w:p>
@@ -4251,6 +5066,7 @@
               <w:pStyle w:val="EnglishHangNoCoptic"/>
             </w:pPr>
             <w:r>
+              <w:lastRenderedPageBreak/>
               <w:t>26 But we who live will bless the Lord,</w:t>
             </w:r>
           </w:p>
@@ -4259,7 +5075,6 @@
               <w:pStyle w:val="EnglishHangEndNoCoptic"/>
             </w:pPr>
             <w:r>
-              <w:lastRenderedPageBreak/>
               <w:tab/>
               <w:t>from now and to all eternity.</w:t>
             </w:r>
@@ -4276,8 +5091,36 @@
           </w:tcPr>
           <w:p>
             <w:pPr>
-              <w:pStyle w:val="EngIndEnd"/>
-            </w:pPr>
+              <w:pStyle w:val="EnglishHangNoCoptic"/>
+            </w:pPr>
+            <w:r>
+              <w:t>26 But we who live will bless the Lord,</w:t>
+            </w:r>
+          </w:p>
+          <w:p>
+            <w:pPr>
+              <w:pStyle w:val="EnglishHangEndNoCoptic"/>
+            </w:pPr>
+            <w:r>
+              <w:tab/>
+              <w:t>from now and to the ages</w:t>
+            </w:r>
+            <w:r>
+              <w:rPr>
+                <w:rStyle w:val="FootnoteReference"/>
+              </w:rPr>
+              <w:footnoteReference w:id="12"/>
+            </w:r>
+            <w:r>
+              <w:t>.</w:t>
+            </w:r>
+          </w:p>
+          <w:p>
+            <w:pPr>
+              <w:pStyle w:val="EngIndEnd"/>
+            </w:pPr>
+            <w:bookmarkStart w:id="0" w:name="_GoBack"/>
+            <w:bookmarkEnd w:id="0"/>
           </w:p>
         </w:tc>
         <w:tc>
@@ -4311,11 +5154,7 @@
               <w:pStyle w:val="EngIndEnd"/>
             </w:pPr>
             <w:r>
-              <w:t xml:space="preserve">But we that are alive will bless the </w:t>
-            </w:r>
-            <w:r>
-              <w:lastRenderedPageBreak/>
-              <w:t>Lord,</w:t>
+              <w:t>But we that are alive will bless the Lord,</w:t>
             </w:r>
           </w:p>
           <w:p>
@@ -4336,20 +5175,7 @@
               <w:pStyle w:val="EngIndEnd"/>
             </w:pPr>
             <w:r>
-              <w:lastRenderedPageBreak/>
-              <w:t xml:space="preserve">But we, the living, will bless the </w:t>
-            </w:r>
-            <w:r>
-              <w:lastRenderedPageBreak/>
-              <w:t xml:space="preserve">Lord, from henceforth and </w:t>
-            </w:r>
-            <w:proofErr w:type="spellStart"/>
-            <w:r>
-              <w:t>for ever</w:t>
-            </w:r>
-            <w:proofErr w:type="spellEnd"/>
-            <w:r>
-              <w:t>.</w:t>
+              <w:t>But we, the living, will bless the Lord, from henceforth and for ever.</w:t>
             </w:r>
           </w:p>
         </w:tc>
@@ -4377,7 +5203,6 @@
                 <w:szCs w:val="24"/>
                 <w:shd w:val="clear" w:color="auto" w:fill="FFFFFF"/>
               </w:rPr>
-              <w:lastRenderedPageBreak/>
               <w:t>But we who live shall bless the Lord,</w:t>
             </w:r>
           </w:p>
@@ -4401,21 +5226,8 @@
                 <w:szCs w:val="24"/>
                 <w:shd w:val="clear" w:color="auto" w:fill="FFFFFF"/>
               </w:rPr>
-              <w:t xml:space="preserve">From this present time and unto </w:t>
-            </w:r>
-            <w:r>
-              <w:rPr>
-                <w:rFonts w:ascii="Tahoma" w:eastAsia="Times New Roman" w:hAnsi="Tahoma" w:cs="Tahoma"/>
-                <w:color w:val="2E1308"/>
-                <w:sz w:val="24"/>
-                <w:szCs w:val="24"/>
-                <w:shd w:val="clear" w:color="auto" w:fill="FFFFFF"/>
-              </w:rPr>
-              <w:lastRenderedPageBreak/>
-              <w:t>the ages.</w:t>
-            </w:r>
-            <w:bookmarkStart w:id="0" w:name="_GoBack"/>
-            <w:bookmarkEnd w:id="0"/>
+              <w:t>From this present time and unto the ages.</w:t>
+            </w:r>
           </w:p>
         </w:tc>
       </w:tr>
@@ -4437,7 +5249,7 @@
 </file>
 
 <file path=word/endnotes.xml><?xml version="1.0" encoding="utf-8"?>
-<w:endnotes xmlns:wpc="http://schemas.microsoft.com/office/word/2010/wordprocessingCanvas" xmlns:cx="http://schemas.microsoft.com/office/drawing/2014/chartex" xmlns:cx1="http://schemas.microsoft.com/office/drawing/2015/9/8/chartex" xmlns:mc="http://schemas.openxmlformats.org/markup-compatibility/2006" xmlns:o="urn:schemas-microsoft-com:office:office" xmlns:r="http://schemas.openxmlformats.org/officeDocument/2006/relationships" xmlns:m="http://schemas.openxmlformats.org/officeDocument/2006/math" xmlns:v="urn:schemas-microsoft-com:vml" xmlns:wp14="http://schemas.microsoft.com/office/word/2010/wordprocessingDrawing" xmlns:wp="http://schemas.openxmlformats.org/drawingml/2006/wordprocessingDrawing" xmlns:w10="urn:schemas-microsoft-com:office:word" xmlns:w="http://schemas.openxmlformats.org/wordprocessingml/2006/main" xmlns:w14="http://schemas.microsoft.com/office/word/2010/wordml" xmlns:w15="http://schemas.microsoft.com/office/word/2012/wordml" xmlns:w16se="http://schemas.microsoft.com/office/word/2015/wordml/symex" xmlns:wpg="http://schemas.microsoft.com/office/word/2010/wordprocessingGroup" xmlns:wpi="http://schemas.microsoft.com/office/word/2010/wordprocessingInk" xmlns:wne="http://schemas.microsoft.com/office/word/2006/wordml" xmlns:wps="http://schemas.microsoft.com/office/word/2010/wordprocessingShape" mc:Ignorable="w14 w15 w16se wp14">
+<w:endnotes xmlns:wpc="http://schemas.microsoft.com/office/word/2010/wordprocessingCanvas" xmlns:mo="http://schemas.microsoft.com/office/mac/office/2008/main" xmlns:mc="http://schemas.openxmlformats.org/markup-compatibility/2006" xmlns:mv="urn:schemas-microsoft-com:mac:vml" xmlns:o="urn:schemas-microsoft-com:office:office" xmlns:r="http://schemas.openxmlformats.org/officeDocument/2006/relationships" xmlns:m="http://schemas.openxmlformats.org/officeDocument/2006/math" xmlns:v="urn:schemas-microsoft-com:vml" xmlns:wp14="http://schemas.microsoft.com/office/word/2010/wordprocessingDrawing" xmlns:wp="http://schemas.openxmlformats.org/drawingml/2006/wordprocessingDrawing" xmlns:w10="urn:schemas-microsoft-com:office:word" xmlns:w="http://schemas.openxmlformats.org/wordprocessingml/2006/main" xmlns:w14="http://schemas.microsoft.com/office/word/2010/wordml" xmlns:w15="http://schemas.microsoft.com/office/word/2012/wordml" xmlns:wpg="http://schemas.microsoft.com/office/word/2010/wordprocessingGroup" xmlns:wpi="http://schemas.microsoft.com/office/word/2010/wordprocessingInk" xmlns:wne="http://schemas.microsoft.com/office/word/2006/wordml" xmlns:wps="http://schemas.microsoft.com/office/word/2010/wordprocessingShape" mc:Ignorable="w14 w15 wp14">
   <w:endnote w:type="separator" w:id="-1">
     <w:p>
       <w:pPr>
@@ -4462,7 +5274,7 @@
 </file>
 
 <file path=word/footnotes.xml><?xml version="1.0" encoding="utf-8"?>
-<w:footnotes xmlns:wpc="http://schemas.microsoft.com/office/word/2010/wordprocessingCanvas" xmlns:cx="http://schemas.microsoft.com/office/drawing/2014/chartex" xmlns:cx1="http://schemas.microsoft.com/office/drawing/2015/9/8/chartex" xmlns:mc="http://schemas.openxmlformats.org/markup-compatibility/2006" xmlns:o="urn:schemas-microsoft-com:office:office" xmlns:r="http://schemas.openxmlformats.org/officeDocument/2006/relationships" xmlns:m="http://schemas.openxmlformats.org/officeDocument/2006/math" xmlns:v="urn:schemas-microsoft-com:vml" xmlns:wp14="http://schemas.microsoft.com/office/word/2010/wordprocessingDrawing" xmlns:wp="http://schemas.openxmlformats.org/drawingml/2006/wordprocessingDrawing" xmlns:w10="urn:schemas-microsoft-com:office:word" xmlns:w="http://schemas.openxmlformats.org/wordprocessingml/2006/main" xmlns:w14="http://schemas.microsoft.com/office/word/2010/wordml" xmlns:w15="http://schemas.microsoft.com/office/word/2012/wordml" xmlns:w16se="http://schemas.microsoft.com/office/word/2015/wordml/symex" xmlns:wpg="http://schemas.microsoft.com/office/word/2010/wordprocessingGroup" xmlns:wpi="http://schemas.microsoft.com/office/word/2010/wordprocessingInk" xmlns:wne="http://schemas.microsoft.com/office/word/2006/wordml" xmlns:wps="http://schemas.microsoft.com/office/word/2010/wordprocessingShape" mc:Ignorable="w14 w15 w16se wp14">
+<w:footnotes xmlns:wpc="http://schemas.microsoft.com/office/word/2010/wordprocessingCanvas" xmlns:mo="http://schemas.microsoft.com/office/mac/office/2008/main" xmlns:mc="http://schemas.openxmlformats.org/markup-compatibility/2006" xmlns:mv="urn:schemas-microsoft-com:mac:vml" xmlns:o="urn:schemas-microsoft-com:office:office" xmlns:r="http://schemas.openxmlformats.org/officeDocument/2006/relationships" xmlns:m="http://schemas.openxmlformats.org/officeDocument/2006/math" xmlns:v="urn:schemas-microsoft-com:vml" xmlns:wp14="http://schemas.microsoft.com/office/word/2010/wordprocessingDrawing" xmlns:wp="http://schemas.openxmlformats.org/drawingml/2006/wordprocessingDrawing" xmlns:w10="urn:schemas-microsoft-com:office:word" xmlns:w="http://schemas.openxmlformats.org/wordprocessingml/2006/main" xmlns:w14="http://schemas.microsoft.com/office/word/2010/wordml" xmlns:w15="http://schemas.microsoft.com/office/word/2012/wordml" xmlns:wpg="http://schemas.microsoft.com/office/word/2010/wordprocessingGroup" xmlns:wpi="http://schemas.microsoft.com/office/word/2010/wordprocessingInk" xmlns:wne="http://schemas.microsoft.com/office/word/2006/wordml" xmlns:wps="http://schemas.microsoft.com/office/word/2010/wordprocessingShape" mc:Ignorable="w14 w15 wp14">
   <w:footnote w:type="separator" w:id="-1">
     <w:p>
       <w:pPr>
@@ -4511,27 +5323,7 @@
         <w:footnoteRef/>
       </w:r>
       <w:r>
-        <w:t xml:space="preserve"> Israel saw God save him (Gen. 32:30). The sea saw what Israel saw and shrank from the vision of God (Cp. Ex. 14:21; Josh. 3:13-16; Ps. 76:17). Israel was saved to serve both as sanctuary or house and as domain or kingdom, </w:t>
-      </w:r>
-      <w:proofErr w:type="spellStart"/>
-      <w:r>
-        <w:rPr>
-          <w:i/>
-        </w:rPr>
-        <w:t>Isra</w:t>
-      </w:r>
-      <w:proofErr w:type="spellEnd"/>
-      <w:r>
-        <w:t xml:space="preserve"> = ruled, </w:t>
-      </w:r>
-      <w:r>
-        <w:rPr>
-          <w:i/>
-        </w:rPr>
-        <w:t>El</w:t>
-      </w:r>
-      <w:r>
-        <w:t xml:space="preserve"> = by God: Ruled-by-God (Gen. 32:28).</w:t>
+        <w:t xml:space="preserve"> Ex. 19:6; 29:43-46; Deut. 27:9; Is. 63:18,19; Jer. 2:3; 2 Cor. 6:16.</w:t>
       </w:r>
     </w:p>
   </w:footnote>
@@ -4547,7 +5339,25 @@
         <w:footnoteRef/>
       </w:r>
       <w:r>
-        <w:t xml:space="preserve"> Earth rocked and rolled in travail at the birth of a nation (cp. Jn. 16:20-22).</w:t>
+        <w:t xml:space="preserve"> Israel saw God save him (Gen. 32:30). The sea saw what Israel saw and shrank from the vision of God (Cp. Ex. 14:21; Josh. 3:13-16; Ps. 76:17). Israel was saved to serve both as sanctuary or house and as domain or kingdom, </w:t>
+      </w:r>
+      <w:r>
+        <w:rPr>
+          <w:i/>
+        </w:rPr>
+        <w:t>Isra</w:t>
+      </w:r>
+      <w:r>
+        <w:t xml:space="preserve"> = ruled, </w:t>
+      </w:r>
+      <w:r>
+        <w:rPr>
+          <w:i/>
+        </w:rPr>
+        <w:t>El</w:t>
+      </w:r>
+      <w:r>
+        <w:t xml:space="preserve"> = by God: Ruled-by-God (Gen. 32:28).</w:t>
       </w:r>
     </w:p>
   </w:footnote>
@@ -4563,11 +5373,109 @@
         <w:footnoteRef/>
       </w:r>
       <w:r>
+        <w:t xml:space="preserve"> Israel saw God save him (Gen. 32:30). The sea saw what Israel saw and shrank from the vision of God (Cp. Ex. 14:21; Josh. 3:13-16; Ps. 76:17). Israel was saved to serve both as sanctuary or house and as domain or kingdom, </w:t>
+      </w:r>
+      <w:r>
+        <w:rPr>
+          <w:i/>
+        </w:rPr>
+        <w:t>Isra</w:t>
+      </w:r>
+      <w:r>
+        <w:t xml:space="preserve"> = ruled, </w:t>
+      </w:r>
+      <w:r>
+        <w:rPr>
+          <w:i/>
+        </w:rPr>
+        <w:t>El</w:t>
+      </w:r>
+      <w:r>
+        <w:t xml:space="preserve"> = by God: Ruled-by-God (Gen. 32:28).</w:t>
+      </w:r>
+    </w:p>
+  </w:footnote>
+  <w:footnote w:id="5">
+    <w:p>
+      <w:pPr>
+        <w:pStyle w:val="footnote"/>
+      </w:pPr>
+      <w:r>
+        <w:rPr>
+          <w:rStyle w:val="FootnoteReference"/>
+        </w:rPr>
+        <w:footnoteRef/>
+      </w:r>
+      <w:r>
+        <w:t xml:space="preserve"> Earth rocked and rolled in travail at the birth of a nation (cp. Jn. 16:20-22).</w:t>
+      </w:r>
+    </w:p>
+  </w:footnote>
+  <w:footnote w:id="6">
+    <w:p>
+      <w:pPr>
+        <w:pStyle w:val="footnote"/>
+      </w:pPr>
+      <w:r>
+        <w:rPr>
+          <w:rStyle w:val="FootnoteReference"/>
+        </w:rPr>
+        <w:footnoteRef/>
+      </w:r>
+      <w:r>
+        <w:t xml:space="preserve"> Earth rocked and rolled in travail at the birth of a nation (cp. Jn. 16:20-22).</w:t>
+      </w:r>
+    </w:p>
+  </w:footnote>
+  <w:footnote w:id="7">
+    <w:p>
+      <w:pPr>
+        <w:pStyle w:val="footnote"/>
+      </w:pPr>
+      <w:r>
+        <w:rPr>
+          <w:rStyle w:val="FootnoteReference"/>
+        </w:rPr>
+        <w:footnoteRef/>
+      </w:r>
+      <w:r>
+        <w:t xml:space="preserve"> [JS] or “presence”</w:t>
+      </w:r>
+    </w:p>
+  </w:footnote>
+  <w:footnote w:id="8">
+    <w:p>
+      <w:pPr>
+        <w:pStyle w:val="footnote"/>
+      </w:pPr>
+      <w:r>
+        <w:rPr>
+          <w:rStyle w:val="FootnoteReference"/>
+        </w:rPr>
+        <w:footnoteRef/>
+      </w:r>
+      <w:r>
         <w:t xml:space="preserve"> Cp. John 1:18; 3:13; Wisdom 18:16.</w:t>
       </w:r>
     </w:p>
   </w:footnote>
-  <w:footnote w:id="5">
+  <w:footnote w:id="9">
+    <w:p>
+      <w:pPr>
+        <w:pStyle w:val="footnote"/>
+      </w:pPr>
+      <w:r>
+        <w:rPr>
+          <w:rStyle w:val="FootnoteReference"/>
+        </w:rPr>
+        <w:footnoteRef/>
+      </w:r>
+      <w:r>
+        <w:t xml:space="preserve"> Cp. John 1:18; 3:13; Wisdom 18:16.</w:t>
+      </w:r>
+    </w:p>
+  </w:footnote>
+  <w:footnote w:id="10">
     <w:p>
       <w:pPr>
         <w:pStyle w:val="footnote"/>
@@ -4592,11 +5500,52 @@
       </w:r>
     </w:p>
   </w:footnote>
+  <w:footnote w:id="11">
+    <w:p>
+      <w:pPr>
+        <w:pStyle w:val="footnote"/>
+      </w:pPr>
+      <w:r>
+        <w:rPr>
+          <w:rStyle w:val="FootnoteReference"/>
+        </w:rPr>
+        <w:footnoteRef/>
+      </w:r>
+      <w:r>
+        <w:t xml:space="preserve"> Gk. </w:t>
+      </w:r>
+      <w:r>
+        <w:rPr>
+          <w:i/>
+        </w:rPr>
+        <w:t>hades:</w:t>
+      </w:r>
+      <w:r>
+        <w:t xml:space="preserve"> the abode of the dead or departed (and so elsewhere).</w:t>
+      </w:r>
+    </w:p>
+  </w:footnote>
+  <w:footnote w:id="12">
+    <w:p>
+      <w:pPr>
+        <w:pStyle w:val="footnote"/>
+      </w:pPr>
+      <w:r>
+        <w:rPr>
+          <w:rStyle w:val="FootnoteReference"/>
+        </w:rPr>
+        <w:footnoteRef/>
+      </w:r>
+      <w:r>
+        <w:t xml:space="preserve"> [JS] or “from now and forevermore.”</w:t>
+      </w:r>
+    </w:p>
+  </w:footnote>
 </w:footnotes>
 </file>
 
 <file path=word/styles.xml><?xml version="1.0" encoding="utf-8"?>
-<w:styles xmlns:mc="http://schemas.openxmlformats.org/markup-compatibility/2006" xmlns:r="http://schemas.openxmlformats.org/officeDocument/2006/relationships" xmlns:w="http://schemas.openxmlformats.org/wordprocessingml/2006/main" xmlns:w14="http://schemas.microsoft.com/office/word/2010/wordml" xmlns:w15="http://schemas.microsoft.com/office/word/2012/wordml" xmlns:w16se="http://schemas.microsoft.com/office/word/2015/wordml/symex" mc:Ignorable="w14 w15 w16se">
+<w:styles xmlns:mc="http://schemas.openxmlformats.org/markup-compatibility/2006" xmlns:r="http://schemas.openxmlformats.org/officeDocument/2006/relationships" xmlns:w="http://schemas.openxmlformats.org/wordprocessingml/2006/main" xmlns:w14="http://schemas.microsoft.com/office/word/2010/wordml" xmlns:w15="http://schemas.microsoft.com/office/word/2012/wordml" mc:Ignorable="w14 w15">
   <w:docDefaults>
     <w:rPrDefault>
       <w:rPr>
@@ -4612,7 +5561,7 @@
       </w:pPr>
     </w:pPrDefault>
   </w:docDefaults>
-  <w:latentStyles w:defLockedState="0" w:defUIPriority="99" w:defSemiHidden="0" w:defUnhideWhenUsed="0" w:defQFormat="0" w:count="371">
+  <w:latentStyles w:defLockedState="0" w:defUIPriority="99" w:defSemiHidden="0" w:defUnhideWhenUsed="0" w:defQFormat="0" w:count="380">
     <w:lsdException w:name="Normal" w:uiPriority="0" w:qFormat="1"/>
     <w:lsdException w:name="heading 1" w:uiPriority="9" w:qFormat="1"/>
     <w:lsdException w:name="heading 2" w:semiHidden="1" w:uiPriority="9" w:unhideWhenUsed="1" w:qFormat="1"/>
@@ -5106,6 +6055,7 @@
       <w:spacing w:after="0" w:line="240" w:lineRule="auto"/>
     </w:pPr>
     <w:tblPr>
+      <w:tblInd w:w="0" w:type="dxa"/>
       <w:tblBorders>
         <w:top w:val="single" w:sz="4" w:space="0" w:color="auto"/>
         <w:left w:val="single" w:sz="4" w:space="0" w:color="auto"/>
@@ -5114,6 +6064,12 @@
         <w:insideH w:val="single" w:sz="4" w:space="0" w:color="auto"/>
         <w:insideV w:val="single" w:sz="4" w:space="0" w:color="auto"/>
       </w:tblBorders>
+      <w:tblCellMar>
+        <w:top w:w="0" w:type="dxa"/>
+        <w:left w:w="108" w:type="dxa"/>
+        <w:bottom w:w="0" w:type="dxa"/>
+        <w:right w:w="108" w:type="dxa"/>
+      </w:tblCellMar>
     </w:tblPr>
   </w:style>
   <w:style w:type="paragraph" w:customStyle="1" w:styleId="Coptic">
@@ -5958,7 +6914,7 @@
 </file>
 
 <file path=customXml/itemProps1.xml><?xml version="1.0" encoding="utf-8"?>
-<ds:datastoreItem xmlns:ds="http://schemas.openxmlformats.org/officeDocument/2006/customXml" ds:itemID="{6BDD1B28-3A40-4DCC-AF74-DF9520FB7E84}">
+<ds:datastoreItem xmlns:ds="http://schemas.openxmlformats.org/officeDocument/2006/customXml" ds:itemID="{5ED0A116-49FC-4D49-9D5F-B05EE9EED2FC}">
   <ds:schemaRefs>
     <ds:schemaRef ds:uri="http://schemas.openxmlformats.org/officeDocument/2006/bibliography"/>
   </ds:schemaRefs>

</xml_diff>